<commit_message>
Assignment 2 check in
</commit_message>
<xml_diff>
--- a/Assignment2/MichaelJanke_CSC555_Assignment2.docx
+++ b/Assignment2/MichaelJanke_CSC555_Assignment2.docx
@@ -1432,6 +1432,45 @@
     <w:p>
       <w:pPr>
         <w:pStyle w:val="NoSpacing"/>
+        <w:ind w:left="720"/>
+        <w:rPr>
+          <w:rFonts w:ascii="Times New Roman" w:hAnsi="Times New Roman"/>
+          <w:sz w:val="24"/>
+          <w:szCs w:val="24"/>
+        </w:rPr>
+      </w:pPr>
+      <w:r>
+        <w:rPr>
+          <w:rFonts w:ascii="Times New Roman" w:hAnsi="Times New Roman"/>
+          <w:sz w:val="24"/>
+          <w:szCs w:val="24"/>
+        </w:rPr>
+        <w:t>The Master node, aka Name node,</w:t>
+      </w:r>
+      <w:bookmarkStart w:id="0" w:name="_GoBack"/>
+      <w:bookmarkEnd w:id="0"/>
+      <w:r>
+        <w:rPr>
+          <w:rFonts w:ascii="Times New Roman" w:hAnsi="Times New Roman"/>
+          <w:sz w:val="24"/>
+          <w:szCs w:val="24"/>
+        </w:rPr>
+        <w:t xml:space="preserve"> is responsible for detecting failures and will restart all of the Map tasks assigned to that Mapper.</w:t>
+      </w:r>
+    </w:p>
+    <w:p>
+      <w:pPr>
+        <w:pStyle w:val="NoSpacing"/>
+        <w:rPr>
+          <w:rFonts w:ascii="Times New Roman" w:hAnsi="Times New Roman"/>
+          <w:sz w:val="24"/>
+          <w:szCs w:val="24"/>
+        </w:rPr>
+      </w:pPr>
+    </w:p>
+    <w:p>
+      <w:pPr>
+        <w:pStyle w:val="NoSpacing"/>
         <w:numPr>
           <w:ilvl w:val="1"/>
           <w:numId w:val="1"/>
@@ -1510,6 +1549,35 @@
     <w:p>
       <w:pPr>
         <w:pStyle w:val="NoSpacing"/>
+        <w:rPr>
+          <w:rFonts w:ascii="Times New Roman" w:hAnsi="Times New Roman"/>
+          <w:sz w:val="24"/>
+          <w:szCs w:val="24"/>
+        </w:rPr>
+      </w:pPr>
+    </w:p>
+    <w:p>
+      <w:pPr>
+        <w:pStyle w:val="NoSpacing"/>
+        <w:ind w:left="1080"/>
+        <w:rPr>
+          <w:rFonts w:ascii="Times New Roman" w:hAnsi="Times New Roman"/>
+          <w:sz w:val="24"/>
+          <w:szCs w:val="24"/>
+        </w:rPr>
+      </w:pPr>
+      <w:r>
+        <w:rPr>
+          <w:rFonts w:ascii="Times New Roman" w:hAnsi="Times New Roman"/>
+          <w:sz w:val="24"/>
+          <w:szCs w:val="24"/>
+        </w:rPr>
+        <w:t>Five</w:t>
+      </w:r>
+    </w:p>
+    <w:p>
+      <w:pPr>
+        <w:pStyle w:val="NoSpacing"/>
         <w:ind w:left="1080"/>
         <w:rPr>
           <w:rFonts w:ascii="Times New Roman" w:hAnsi="Times New Roman"/>
@@ -1575,6 +1643,149 @@
     <w:p>
       <w:pPr>
         <w:pStyle w:val="NoSpacing"/>
+        <w:rPr>
+          <w:rFonts w:ascii="Times New Roman" w:hAnsi="Times New Roman"/>
+          <w:sz w:val="24"/>
+          <w:szCs w:val="24"/>
+        </w:rPr>
+      </w:pPr>
+    </w:p>
+    <w:p>
+      <w:pPr>
+        <w:pStyle w:val="NoSpacing"/>
+        <w:ind w:left="1080"/>
+        <w:rPr>
+          <w:rFonts w:ascii="Times New Roman" w:hAnsi="Times New Roman"/>
+          <w:sz w:val="24"/>
+          <w:szCs w:val="24"/>
+        </w:rPr>
+      </w:pPr>
+      <w:r>
+        <w:rPr>
+          <w:rFonts w:ascii="Times New Roman" w:hAnsi="Times New Roman"/>
+          <w:sz w:val="24"/>
+          <w:szCs w:val="24"/>
+        </w:rPr>
+        <w:t xml:space="preserve">From the </w:t>
+      </w:r>
+      <w:proofErr w:type="spellStart"/>
+      <w:r>
+        <w:rPr>
+          <w:rFonts w:ascii="Times New Roman" w:hAnsi="Times New Roman"/>
+          <w:sz w:val="24"/>
+          <w:szCs w:val="24"/>
+        </w:rPr>
+        <w:t>TimeOfAccess</w:t>
+      </w:r>
+      <w:proofErr w:type="spellEnd"/>
+      <w:r>
+        <w:rPr>
+          <w:rFonts w:ascii="Times New Roman" w:hAnsi="Times New Roman"/>
+          <w:sz w:val="24"/>
+          <w:szCs w:val="24"/>
+        </w:rPr>
+        <w:t xml:space="preserve"> attribute, apply the following function to the </w:t>
+      </w:r>
+      <w:proofErr w:type="gramStart"/>
+      <w:r>
+        <w:rPr>
+          <w:rFonts w:ascii="Times New Roman" w:hAnsi="Times New Roman"/>
+          <w:sz w:val="24"/>
+          <w:szCs w:val="24"/>
+        </w:rPr>
+        <w:t>minutes</w:t>
+      </w:r>
+      <w:proofErr w:type="gramEnd"/>
+      <w:r>
+        <w:rPr>
+          <w:rFonts w:ascii="Times New Roman" w:hAnsi="Times New Roman"/>
+          <w:sz w:val="24"/>
+          <w:szCs w:val="24"/>
+        </w:rPr>
+        <w:t xml:space="preserve"> value.</w:t>
+      </w:r>
+      <w:r>
+        <w:rPr>
+          <w:rFonts w:ascii="Times New Roman" w:hAnsi="Times New Roman"/>
+          <w:sz w:val="24"/>
+          <w:szCs w:val="24"/>
+        </w:rPr>
+        <w:t xml:space="preserve"> </w:t>
+      </w:r>
+    </w:p>
+    <w:p>
+      <w:pPr>
+        <w:pStyle w:val="NoSpacing"/>
+        <w:ind w:left="1080"/>
+        <w:rPr>
+          <w:rFonts w:ascii="Times New Roman" w:hAnsi="Times New Roman"/>
+          <w:sz w:val="24"/>
+          <w:szCs w:val="24"/>
+        </w:rPr>
+      </w:pPr>
+    </w:p>
+    <w:p>
+      <w:pPr>
+        <w:pStyle w:val="NoSpacing"/>
+        <w:ind w:left="1080" w:firstLine="360"/>
+        <w:rPr>
+          <w:rFonts w:ascii="Times New Roman" w:hAnsi="Times New Roman"/>
+          <w:sz w:val="24"/>
+          <w:szCs w:val="24"/>
+        </w:rPr>
+      </w:pPr>
+      <w:proofErr w:type="gramStart"/>
+      <w:r>
+        <w:rPr>
+          <w:rFonts w:ascii="Times New Roman" w:hAnsi="Times New Roman"/>
+          <w:sz w:val="24"/>
+          <w:szCs w:val="24"/>
+        </w:rPr>
+        <w:t>Minutes</w:t>
+      </w:r>
+      <w:proofErr w:type="gramEnd"/>
+      <w:r>
+        <w:rPr>
+          <w:rFonts w:ascii="Times New Roman" w:hAnsi="Times New Roman"/>
+          <w:sz w:val="24"/>
+          <w:szCs w:val="24"/>
+        </w:rPr>
+        <w:t xml:space="preserve"> % 5</w:t>
+      </w:r>
+    </w:p>
+    <w:p>
+      <w:pPr>
+        <w:pStyle w:val="NoSpacing"/>
+        <w:ind w:left="1080"/>
+        <w:rPr>
+          <w:rFonts w:ascii="Times New Roman" w:hAnsi="Times New Roman"/>
+          <w:sz w:val="24"/>
+          <w:szCs w:val="24"/>
+        </w:rPr>
+      </w:pPr>
+    </w:p>
+    <w:p>
+      <w:pPr>
+        <w:pStyle w:val="NoSpacing"/>
+        <w:ind w:left="1080"/>
+        <w:rPr>
+          <w:rFonts w:ascii="Times New Roman" w:hAnsi="Times New Roman"/>
+          <w:sz w:val="24"/>
+          <w:szCs w:val="24"/>
+        </w:rPr>
+      </w:pPr>
+      <w:r>
+        <w:rPr>
+          <w:rFonts w:ascii="Times New Roman" w:hAnsi="Times New Roman"/>
+          <w:sz w:val="24"/>
+          <w:szCs w:val="24"/>
+        </w:rPr>
+        <w:t>Assuming that the possible minutes values have a relatively equal rate of occurrence, this hash function will evenly distribute keys to the 5 reducers.</w:t>
+      </w:r>
+    </w:p>
+    <w:p>
+      <w:pPr>
+        <w:pStyle w:val="NoSpacing"/>
         <w:ind w:left="720"/>
         <w:rPr>
           <w:rFonts w:ascii="Times New Roman" w:hAnsi="Times New Roman"/>
@@ -1602,7 +1813,6 @@
           <w:sz w:val="24"/>
           <w:szCs w:val="24"/>
         </w:rPr>
-        <w:lastRenderedPageBreak/>
         <w:t>True or False?</w:t>
       </w:r>
     </w:p>
@@ -1727,7 +1937,7 @@
           <w:sz w:val="24"/>
           <w:szCs w:val="24"/>
         </w:rPr>
-        <w:t>True</w:t>
+        <w:t>Technically true, you may do this as a means of signing the message for authenticity. However, you would not do this in practice to secure a message.</w:t>
       </w:r>
     </w:p>
     <w:p>
@@ -1788,7 +1998,7 @@
           <w:sz w:val="24"/>
           <w:szCs w:val="24"/>
         </w:rPr>
-        <w:t>False</w:t>
+        <w:t>True</w:t>
       </w:r>
     </w:p>
     <w:p>
@@ -1984,8 +2194,6 @@
         </w:rPr>
         <w:t>38 Minutes</w:t>
       </w:r>
-      <w:bookmarkStart w:id="0" w:name="_GoBack"/>
-      <w:bookmarkEnd w:id="0"/>
     </w:p>
     <w:p>
       <w:pPr>
@@ -2285,7 +2493,6 @@
           <w:sz w:val="24"/>
           <w:szCs w:val="24"/>
         </w:rPr>
-        <w:lastRenderedPageBreak/>
         <w:t>You can ignore the network transfer costs and other potential overheads as well as the possibility of node failure. If you feel some information is missing please be sure to state your assumptions.</w:t>
       </w:r>
     </w:p>
@@ -3116,6 +3323,7 @@
           <w:sz w:val="24"/>
           <w:szCs w:val="24"/>
         </w:rPr>
+        <w:lastRenderedPageBreak/>
         <w:t xml:space="preserve">We are going to use Vehicle data (originally from </w:t>
       </w:r>
       <w:hyperlink r:id="rId9" w:history="1">
@@ -3307,7 +3515,6 @@
           <w:sz w:val="24"/>
           <w:szCs w:val="24"/>
         </w:rPr>
-        <w:lastRenderedPageBreak/>
         <w:t>Note that the first row in the data is the list of column names. What follows after commands that start Hive, is the table that you will create in Hive loading the first 5 columns. Hive is not particularly sensitive about invalid or partial data, hence if we only define the first 5 columns, it will simply load the first 5 columns and ignore the rest.</w:t>
       </w:r>
     </w:p>
@@ -4025,6 +4232,7 @@
           <w:sz w:val="24"/>
           <w:szCs w:val="24"/>
         </w:rPr>
+        <w:lastRenderedPageBreak/>
         <w:t xml:space="preserve">(NOTE: If you downloaded vehicles.csv file into the hive directory, you have to change </w:t>
       </w:r>
       <w:r>
@@ -4292,7 +4500,6 @@
           <w:sz w:val="24"/>
           <w:szCs w:val="24"/>
         </w:rPr>
-        <w:lastRenderedPageBreak/>
         <w:t>Total jobs = 1</w:t>
       </w:r>
     </w:p>
@@ -5270,6 +5477,7 @@
           <w:sz w:val="24"/>
           <w:szCs w:val="24"/>
         </w:rPr>
+        <w:lastRenderedPageBreak/>
         <w:t xml:space="preserve">WARNING: Hive-on-MR is deprecated in Hive 2 and may not be available in the future versions. Consider using a different execution engine (i.e. spark, </w:t>
       </w:r>
       <w:proofErr w:type="spellStart"/>
@@ -5560,7 +5768,6 @@
           <w:sz w:val="24"/>
           <w:szCs w:val="24"/>
         </w:rPr>
-        <w:lastRenderedPageBreak/>
         <w:t xml:space="preserve">  </w:t>
       </w:r>
       <w:proofErr w:type="gramStart"/>
@@ -6390,6 +6597,7 @@
           <w:sz w:val="24"/>
           <w:szCs w:val="24"/>
         </w:rPr>
+        <w:lastRenderedPageBreak/>
         <w:t xml:space="preserve">The file would be created </w:t>
       </w:r>
       <w:r>
@@ -9175,7 +9383,7 @@
   <a:extraClrSchemeLst/>
   <a:extLst>
     <a:ext uri="{05A4C25C-085E-4340-85A3-A5531E510DB2}">
-      <thm15:themeFamily xmlns:thm15="http://schemas.microsoft.com/office/thememl/2012/main" xmlns="" name="Office Theme" id="{62F939B6-93AF-4DB8-9C6B-D6C7DFDC589F}" vid="{4A3C46E8-61CC-4603-A589-7422A47A8E4A}"/>
+      <thm15:themeFamily xmlns="" xmlns:thm15="http://schemas.microsoft.com/office/thememl/2012/main" name="Office Theme" id="{62F939B6-93AF-4DB8-9C6B-D6C7DFDC589F}" vid="{4A3C46E8-61CC-4603-A589-7422A47A8E4A}"/>
     </a:ext>
   </a:extLst>
 </a:theme>
@@ -9186,7 +9394,7 @@
 </file>
 
 <file path=customXml/itemProps1.xml><?xml version="1.0" encoding="utf-8"?>
-<ds:datastoreItem xmlns:ds="http://schemas.openxmlformats.org/officeDocument/2006/customXml" ds:itemID="{8B56121C-77A5-49CC-A058-48A2B55A23FE}">
+<ds:datastoreItem xmlns:ds="http://schemas.openxmlformats.org/officeDocument/2006/customXml" ds:itemID="{CE92BE71-2DDF-4DE1-8611-D22C82144D65}">
   <ds:schemaRefs>
     <ds:schemaRef ds:uri="http://schemas.openxmlformats.org/officeDocument/2006/bibliography"/>
   </ds:schemaRefs>

</xml_diff>

<commit_message>
Updated answer for 2.b.ii
</commit_message>
<xml_diff>
--- a/Assignment2/MichaelJanke_CSC555_Assignment2.docx
+++ b/Assignment2/MichaelJanke_CSC555_Assignment2.docx
@@ -252,8 +252,6 @@
         </w:rPr>
         <w:t>.</w:t>
       </w:r>
-      <w:bookmarkStart w:id="0" w:name="_GoBack"/>
-      <w:bookmarkEnd w:id="0"/>
     </w:p>
     <w:p>
       <w:pPr>
@@ -1384,23 +1382,7 @@
           <w:sz w:val="24"/>
           <w:szCs w:val="24"/>
         </w:rPr>
-        <w:t xml:space="preserve">Blocks will come from either table Employee or table Agent. The mapper will produce keys containing </w:t>
-      </w:r>
-      <w:r>
-        <w:rPr>
-          <w:rFonts w:ascii="Times New Roman" w:hAnsi="Times New Roman"/>
-          <w:sz w:val="24"/>
-          <w:szCs w:val="24"/>
-        </w:rPr>
-        <w:t>either EID or AID from each block, depending upon which table the block is from</w:t>
-      </w:r>
-      <w:r>
-        <w:rPr>
-          <w:rFonts w:ascii="Times New Roman" w:hAnsi="Times New Roman"/>
-          <w:sz w:val="24"/>
-          <w:szCs w:val="24"/>
-        </w:rPr>
-        <w:t xml:space="preserve">. The values will depend upon which table the block came from. For </w:t>
+        <w:t xml:space="preserve">Blocks will come from either table Employee or table Agent. The mapper will produce keys containing either EID or AID from each block, depending upon which table the block is from. The values will depend upon which table the block came from. For </w:t>
       </w:r>
       <w:r>
         <w:rPr>
@@ -2082,23 +2064,23 @@
           <w:szCs w:val="24"/>
         </w:rPr>
       </w:pPr>
-      <w:proofErr w:type="gramStart"/>
-      <w:r>
-        <w:rPr>
-          <w:rFonts w:ascii="Times New Roman" w:hAnsi="Times New Roman"/>
-          <w:sz w:val="24"/>
-          <w:szCs w:val="24"/>
-        </w:rPr>
-        <w:t>Minutes</w:t>
-      </w:r>
-      <w:proofErr w:type="gramEnd"/>
-      <w:r>
-        <w:rPr>
-          <w:rFonts w:ascii="Times New Roman" w:hAnsi="Times New Roman"/>
-          <w:sz w:val="24"/>
-          <w:szCs w:val="24"/>
-        </w:rPr>
-        <w:t xml:space="preserve"> % 5</w:t>
+      <w:r>
+        <w:rPr>
+          <w:rFonts w:ascii="Times New Roman" w:hAnsi="Times New Roman"/>
+          <w:sz w:val="24"/>
+          <w:szCs w:val="24"/>
+        </w:rPr>
+        <w:t>Minutes MOD</w:t>
+      </w:r>
+      <w:bookmarkStart w:id="0" w:name="_GoBack"/>
+      <w:bookmarkEnd w:id="0"/>
+      <w:r>
+        <w:rPr>
+          <w:rFonts w:ascii="Times New Roman" w:hAnsi="Times New Roman"/>
+          <w:sz w:val="24"/>
+          <w:szCs w:val="24"/>
+        </w:rPr>
+        <w:t xml:space="preserve"> 5</w:t>
       </w:r>
     </w:p>
     <w:p>
@@ -9855,7 +9837,7 @@
   <a:extraClrSchemeLst/>
   <a:extLst>
     <a:ext uri="{05A4C25C-085E-4340-85A3-A5531E510DB2}">
-      <thm15:themeFamily xmlns="" xmlns:thm15="http://schemas.microsoft.com/office/thememl/2012/main" name="Office Theme" id="{62F939B6-93AF-4DB8-9C6B-D6C7DFDC589F}" vid="{4A3C46E8-61CC-4603-A589-7422A47A8E4A}"/>
+      <thm15:themeFamily xmlns:thm15="http://schemas.microsoft.com/office/thememl/2012/main" xmlns="" name="Office Theme" id="{62F939B6-93AF-4DB8-9C6B-D6C7DFDC589F}" vid="{4A3C46E8-61CC-4603-A589-7422A47A8E4A}"/>
     </a:ext>
   </a:extLst>
 </a:theme>
@@ -9866,7 +9848,7 @@
 </file>
 
 <file path=customXml/itemProps1.xml><?xml version="1.0" encoding="utf-8"?>
-<ds:datastoreItem xmlns:ds="http://schemas.openxmlformats.org/officeDocument/2006/customXml" ds:itemID="{31C70F13-F4BB-4EC5-939D-AEA72EF90D07}">
+<ds:datastoreItem xmlns:ds="http://schemas.openxmlformats.org/officeDocument/2006/customXml" ds:itemID="{BA41D0D0-E645-4D94-B409-0242A0FD72D0}">
   <ds:schemaRefs>
     <ds:schemaRef ds:uri="http://schemas.openxmlformats.org/officeDocument/2006/bibliography"/>
   </ds:schemaRefs>

</xml_diff>